<commit_message>
Desarrollo de prueba 1 y 2
</commit_message>
<xml_diff>
--- a/2. Análisis AYASADIGITAL/Análisis AYASADIGITAL.docx
+++ b/2. Análisis AYASADIGITAL/Análisis AYASADIGITAL.docx
@@ -436,27 +436,7 @@
           <w:sz w:val="22"/>
           <w:szCs w:val="22"/>
         </w:rPr>
-        <w:t xml:space="preserve">Sweet </w:t>
-      </w:r>
-      <w:proofErr w:type="spellStart"/>
-      <w:r>
-        <w:rPr>
-          <w:rFonts w:ascii="Poppins" w:hAnsi="Poppins" w:cs="Poppins"/>
-          <w:color w:val="auto"/>
-          <w:sz w:val="22"/>
-          <w:szCs w:val="22"/>
-        </w:rPr>
-        <w:t>alert</w:t>
-      </w:r>
-      <w:proofErr w:type="spellEnd"/>
-      <w:r>
-        <w:rPr>
-          <w:rFonts w:ascii="Poppins" w:hAnsi="Poppins" w:cs="Poppins"/>
-          <w:color w:val="auto"/>
-          <w:sz w:val="22"/>
-          <w:szCs w:val="22"/>
-        </w:rPr>
-        <w:t xml:space="preserve"> 2</w:t>
+        <w:t>Sweet alert 2</w:t>
       </w:r>
     </w:p>
     <w:p>
@@ -930,7 +910,6 @@
           <w:szCs w:val="22"/>
         </w:rPr>
       </w:pPr>
-      <w:proofErr w:type="spellStart"/>
       <w:r>
         <w:rPr>
           <w:rFonts w:ascii="Poppins" w:hAnsi="Poppins" w:cs="Poppins"/>
@@ -940,7 +919,6 @@
         </w:rPr>
         <w:t>Footer</w:t>
       </w:r>
-      <w:proofErr w:type="spellEnd"/>
     </w:p>
     <w:p>
       <w:pPr>
@@ -1048,21 +1026,11 @@
         </w:rPr>
         <w:t xml:space="preserve">El </w:t>
       </w:r>
-      <w:proofErr w:type="spellStart"/>
-      <w:proofErr w:type="gramStart"/>
-      <w:r>
-        <w:rPr>
-          <w:rFonts w:ascii="Poppins" w:hAnsi="Poppins" w:cs="Poppins"/>
-        </w:rPr>
-        <w:t>Footer</w:t>
-      </w:r>
-      <w:proofErr w:type="spellEnd"/>
-      <w:proofErr w:type="gramEnd"/>
-      <w:r>
-        <w:rPr>
-          <w:rFonts w:ascii="Poppins" w:hAnsi="Poppins" w:cs="Poppins"/>
-        </w:rPr>
-        <w:t xml:space="preserve"> por ejemplo,</w:t>
+      <w:r>
+        <w:rPr>
+          <w:rFonts w:ascii="Poppins" w:hAnsi="Poppins" w:cs="Poppins"/>
+        </w:rPr>
+        <w:t>Footer por ejemplo,</w:t>
       </w:r>
       <w:r>
         <w:rPr>
@@ -1329,21 +1297,7 @@
         <w:rPr>
           <w:rFonts w:ascii="Poppins" w:hAnsi="Poppins" w:cs="Poppins"/>
         </w:rPr>
-        <w:t xml:space="preserve">La consistencia en el tamaño y tipografía, ya que en el </w:t>
-      </w:r>
-      <w:proofErr w:type="spellStart"/>
-      <w:r>
-        <w:rPr>
-          <w:rFonts w:ascii="Poppins" w:hAnsi="Poppins" w:cs="Poppins"/>
-        </w:rPr>
-        <w:t>slide</w:t>
-      </w:r>
-      <w:proofErr w:type="spellEnd"/>
-      <w:r>
-        <w:rPr>
-          <w:rFonts w:ascii="Poppins" w:hAnsi="Poppins" w:cs="Poppins"/>
-        </w:rPr>
-        <w:t xml:space="preserve"> principal se están mostrado dos imágenes con tipografías diferentes y de distinto tamaño.</w:t>
+        <w:t>La consistencia en el tamaño y tipografía, ya que en el slide principal se están mostrado dos imágenes con tipografías diferentes y de distinto tamaño.</w:t>
       </w:r>
     </w:p>
     <w:p>
@@ -1514,28 +1468,32 @@
         </w:rPr>
         <w:t xml:space="preserve">Implementar página de </w:t>
       </w:r>
-      <w:proofErr w:type="spellStart"/>
-      <w:r>
-        <w:rPr>
-          <w:rFonts w:ascii="Poppins" w:hAnsi="Poppins" w:cs="Poppins"/>
-        </w:rPr>
-        <w:t>empty</w:t>
-      </w:r>
-      <w:proofErr w:type="spellEnd"/>
-      <w:r>
-        <w:rPr>
-          <w:rFonts w:ascii="Poppins" w:hAnsi="Poppins" w:cs="Poppins"/>
-        </w:rPr>
-        <w:t xml:space="preserve"> </w:t>
-      </w:r>
-      <w:proofErr w:type="spellStart"/>
-      <w:r>
-        <w:rPr>
-          <w:rFonts w:ascii="Poppins" w:hAnsi="Poppins" w:cs="Poppins"/>
-        </w:rPr>
-        <w:t>state</w:t>
-      </w:r>
-      <w:proofErr w:type="spellEnd"/>
+      <w:r>
+        <w:rPr>
+          <w:rFonts w:ascii="Poppins" w:hAnsi="Poppins" w:cs="Poppins"/>
+        </w:rPr>
+        <w:t>estado vacío (</w:t>
+      </w:r>
+      <w:r>
+        <w:rPr>
+          <w:rFonts w:ascii="Poppins" w:hAnsi="Poppins" w:cs="Poppins"/>
+          <w:lang w:val="en-US"/>
+        </w:rPr>
+        <w:t>E</w:t>
+      </w:r>
+      <w:r>
+        <w:rPr>
+          <w:rFonts w:ascii="Poppins" w:hAnsi="Poppins" w:cs="Poppins"/>
+          <w:lang w:val="en-US"/>
+        </w:rPr>
+        <w:t>mpty state</w:t>
+      </w:r>
+      <w:r>
+        <w:rPr>
+          <w:rFonts w:ascii="Poppins" w:hAnsi="Poppins" w:cs="Poppins"/>
+        </w:rPr>
+        <w:t>)</w:t>
+      </w:r>
       <w:r>
         <w:rPr>
           <w:rFonts w:ascii="Poppins" w:hAnsi="Poppins" w:cs="Poppins"/>
@@ -1554,15 +1512,28 @@
     <w:p>
       <w:pPr>
         <w:pStyle w:val="Prrafodelista"/>
-        <w:rPr>
-          <w:rFonts w:ascii="Poppins" w:hAnsi="Poppins" w:cs="Poppins"/>
-        </w:rPr>
-      </w:pPr>
-      <w:r>
-        <w:rPr>
-          <w:rFonts w:ascii="Poppins" w:hAnsi="Poppins" w:cs="Poppins"/>
-        </w:rPr>
-        <w:t>Añadido a esto unificar los filtros en una sola barra de búsqueda, para disminuir la resistencia del usuario al ver un formulario completo para realizar una búsqueda.</w:t>
+        <w:jc w:val="both"/>
+        <w:rPr>
+          <w:rFonts w:ascii="Poppins" w:hAnsi="Poppins" w:cs="Poppins"/>
+        </w:rPr>
+      </w:pPr>
+      <w:r>
+        <w:rPr>
+          <w:rFonts w:ascii="Poppins" w:hAnsi="Poppins" w:cs="Poppins"/>
+        </w:rPr>
+        <w:t>Añadido a esto unificar los filtros en una sola barra de búsqueda</w:t>
+      </w:r>
+      <w:r>
+        <w:rPr>
+          <w:rFonts w:ascii="Poppins" w:hAnsi="Poppins" w:cs="Poppins"/>
+        </w:rPr>
+        <w:t xml:space="preserve"> en el menú principal</w:t>
+      </w:r>
+      <w:r>
+        <w:rPr>
+          <w:rFonts w:ascii="Poppins" w:hAnsi="Poppins" w:cs="Poppins"/>
+        </w:rPr>
+        <w:t>, para disminuir la resistencia del usuario al ver un formulario completo para realizar una búsqueda.</w:t>
       </w:r>
     </w:p>
     <w:p>
@@ -1577,12 +1548,13 @@
       <w:pPr>
         <w:rPr>
           <w:rFonts w:ascii="Poppins" w:hAnsi="Poppins" w:cs="Poppins"/>
-        </w:rPr>
-      </w:pPr>
-      <w:r>
-        <w:rPr>
-          <w:rFonts w:ascii="Poppins" w:hAnsi="Poppins" w:cs="Poppins"/>
-          <w:noProof/>
+          <w:lang w:val="en-US"/>
+        </w:rPr>
+      </w:pPr>
+      <w:r>
+        <w:rPr>
+          <w:rFonts w:ascii="Poppins" w:hAnsi="Poppins" w:cs="Poppins"/>
+          <w:lang w:val="en-US"/>
         </w:rPr>
         <w:lastRenderedPageBreak/>
         <w:drawing>

</xml_diff>